<commit_message>
Update s_parent_id to CHAR(36) and allow NULL values in students table. Update API and documentation.
</commit_message>
<xml_diff>
--- a/School_Transport_API_Docs.docx
+++ b/School_Transport_API_Docs.docx
@@ -684,6 +684,84 @@
       <w:r/>
     </w:p>
     <w:p>
+      <w:pPr>
+        <w:pStyle w:val="Heading3"/>
+      </w:pPr>
+      <w:r>
+        <w:t>3. Assign/Unassign Secondary Parent</w:t>
+      </w:r>
+    </w:p>
+    <w:p>
+      <w:r/>
+      <w:r>
+        <w:rPr>
+          <w:b/>
+        </w:rPr>
+        <w:t>Endpoint</w:t>
+      </w:r>
+      <w:r>
+        <w:t>: `PATCH /students/{student_id}/secondary-parent`</w:t>
+      </w:r>
+    </w:p>
+    <w:p>
+      <w:r/>
+      <w:r>
+        <w:rPr>
+          <w:b/>
+        </w:rPr>
+        <w:t>Description</w:t>
+      </w:r>
+      <w:r>
+        <w:t>: Link a second parent to a student (e.g. mother and father). Pass `null` for `s_parent_id` to unassign.</w:t>
+      </w:r>
+    </w:p>
+    <w:p>
+      <w:r/>
+      <w:r>
+        <w:rPr>
+          <w:b/>
+        </w:rPr>
+        <w:t>Request Body</w:t>
+      </w:r>
+      <w:r>
+        <w:t>:</w:t>
+      </w:r>
+    </w:p>
+    <w:p>
+      <w:r>
+        <w:rPr>
+          <w:rFonts w:ascii="Courier New" w:hAnsi="Courier New"/>
+          <w:sz w:val="18"/>
+        </w:rPr>
+        <w:t>{</w:t>
+        <w:br/>
+        <w:t xml:space="preserve">  "s_parent_id": "parent_uuid"</w:t>
+        <w:br/>
+        <w:t>}</w:t>
+      </w:r>
+    </w:p>
+    <w:p>
+      <w:r>
+        <w:t>OR</w:t>
+      </w:r>
+    </w:p>
+    <w:p>
+      <w:r>
+        <w:rPr>
+          <w:rFonts w:ascii="Courier New" w:hAnsi="Courier New"/>
+          <w:sz w:val="18"/>
+        </w:rPr>
+        <w:t>{</w:t>
+        <w:br/>
+        <w:t xml:space="preserve">  "s_parent_id": null</w:t>
+        <w:br/>
+        <w:t>}</w:t>
+      </w:r>
+    </w:p>
+    <w:p>
+      <w:r/>
+    </w:p>
+    <w:p>
       <w:r>
         <w:t>________________________________________________________________</w:t>
       </w:r>
@@ -884,6 +962,47 @@
     <w:p>
       <w:r>
         <w:t>| status | VARCHAR(20) | ACTIVE, INACTIVE, MAINTENANCE |</w:t>
+      </w:r>
+    </w:p>
+    <w:p>
+      <w:r/>
+    </w:p>
+    <w:p>
+      <w:pPr>
+        <w:pStyle w:val="Heading3"/>
+      </w:pPr>
+      <w:r>
+        <w:t>4. Students Table</w:t>
+      </w:r>
+    </w:p>
+    <w:p>
+      <w:r>
+        <w:t>| Column | Type | Description |</w:t>
+      </w:r>
+    </w:p>
+    <w:p>
+      <w:r>
+        <w:t>|--------|------|-------------|</w:t>
+      </w:r>
+    </w:p>
+    <w:p>
+      <w:r>
+        <w:t>| student_id | VARCHAR(36) | Primary Key |</w:t>
+      </w:r>
+    </w:p>
+    <w:p>
+      <w:r>
+        <w:t>| parent_id | VARCHAR(36) | Foreign Key (Primary Parent) |</w:t>
+      </w:r>
+    </w:p>
+    <w:p>
+      <w:r>
+        <w:t>| s_parent_id | CHAR(36) | Secondary Parent (Nullable, Default NULL) |</w:t>
+      </w:r>
+    </w:p>
+    <w:p>
+      <w:r>
+        <w:t>| name | VARCHAR(100) | Student Name |</w:t>
       </w:r>
     </w:p>
     <w:p>

</xml_diff>